<commit_message>
Convert HTML proposals list to docx
</commit_message>
<xml_diff>
--- a/public/print_output/proposals.docx
+++ b/public/print_output/proposals.docx
@@ -54,26 +54,6 @@
     </w:p>
     <w:p>
       <w:pPr>
-        <w:pStyle w:val="Author"/>
-      </w:pPr>
-      <w:r>
-        <w:t xml:space="preserve">Western</w:t>
-      </w:r>
-      <w:r>
-        <w:t xml:space="preserve"> </w:t>
-      </w:r>
-      <w:r>
-        <w:t xml:space="preserve">Museums</w:t>
-      </w:r>
-      <w:r>
-        <w:t xml:space="preserve"> </w:t>
-      </w:r>
-      <w:r>
-        <w:t xml:space="preserve">Association</w:t>
-      </w:r>
-    </w:p>
-    <w:p>
-      <w:pPr>
         <w:pStyle w:val="Heading1"/>
       </w:pPr>
       <w:bookmarkStart w:id="20" w:name="Xc6ecc3e616e7e8a40c4ef6c1974550dfc3aa098"/>
@@ -96,9 +76,9 @@
       <w:pPr>
         <w:pStyle w:val="Heading3"/>
       </w:pPr>
-      <w:bookmarkStart w:id="22" w:name="id-wma2020_sp34"/>
-      <w:r>
-        <w:t xml:space="preserve">ID: WMA2020_SP34</w:t>
+      <w:bookmarkStart w:id="22" w:name="wma2020_sp34"/>
+      <w:r>
+        <w:t xml:space="preserve">WMA2020_SP34</w:t>
       </w:r>
       <w:bookmarkEnd w:id="22"/>
     </w:p>
@@ -115,16 +95,8 @@
       <w:r>
         <w:t xml:space="preserve"> </w:t>
       </w:r>
-      <w:hyperlink r:id="rId23">
-        <w:r>
-          <w:rPr>
-            <w:rStyle w:val="Hyperlink"/>
-          </w:rPr>
-          <w:t xml:space="preserve">Doug Jenzen</w:t>
-        </w:r>
-      </w:hyperlink>
-      <w:r>
-        <w:t xml:space="preserve"> </w:t>
+      <w:r>
+        <w:t xml:space="preserve">Doug Jenzen </w:t>
       </w:r>
     </w:p>
     <w:p>
@@ -150,11 +122,11 @@
       <w:pPr>
         <w:pStyle w:val="Heading3"/>
       </w:pPr>
-      <w:bookmarkStart w:id="24" w:name="session-information"/>
+      <w:bookmarkStart w:id="23" w:name="session-information"/>
       <w:r>
         <w:t xml:space="preserve">Session Information</w:t>
       </w:r>
-      <w:bookmarkEnd w:id="24"/>
+      <w:bookmarkEnd w:id="23"/>
     </w:p>
     <w:p>
       <w:pPr>
@@ -301,10 +273,71 @@
       <w:pPr>
         <w:pStyle w:val="Heading3"/>
       </w:pPr>
-      <w:bookmarkStart w:id="25" w:name="audience"/>
+      <w:bookmarkStart w:id="24" w:name="audience"/>
       <w:r>
         <w:t xml:space="preserve">Audience</w:t>
       </w:r>
+      <w:bookmarkEnd w:id="24"/>
+    </w:p>
+    <w:p>
+      <w:pPr>
+        <w:pStyle w:val="FirstParagraph"/>
+      </w:pPr>
+      <w:r>
+        <w:rPr>
+          <w:b/>
+        </w:rPr>
+        <w:t xml:space="preserve">Audiences:</w:t>
+      </w:r>
+      <w:r>
+        <w:t xml:space="preserve"> </w:t>
+      </w:r>
+      <w:r>
+        <w:t xml:space="preserve">Curators/Scientists/Historians Events Planning Marketing &amp; Communications (Including Social Media) </w:t>
+      </w:r>
+    </w:p>
+    <w:p>
+      <w:pPr>
+        <w:pStyle w:val="BodyText"/>
+      </w:pPr>
+      <w:r>
+        <w:rPr>
+          <w:b/>
+        </w:rPr>
+        <w:t xml:space="preserve">Professional Level:</w:t>
+      </w:r>
+      <w:r>
+        <w:t xml:space="preserve"> </w:t>
+      </w:r>
+      <w:r>
+        <w:t xml:space="preserve">Emerging Professional General Audience Mid-Career Senior Level </w:t>
+      </w:r>
+    </w:p>
+    <w:p>
+      <w:pPr>
+        <w:pStyle w:val="BodyText"/>
+      </w:pPr>
+      <w:r>
+        <w:rPr>
+          <w:b/>
+        </w:rPr>
+        <w:t xml:space="preserve">Scalability:</w:t>
+      </w:r>
+      <w:r>
+        <w:t xml:space="preserve"> </w:t>
+      </w:r>
+      <w:r>
+        <w:t xml:space="preserve">My target audience are other museums that serve a very specific demographic in their region. However, I believe that the lessons learned at our session will still be applicable and beneficial to museums with a broader scope.</w:t>
+      </w:r>
+    </w:p>
+    <w:p>
+      <w:pPr>
+        <w:pStyle w:val="Heading3"/>
+      </w:pPr>
+      <w:bookmarkStart w:id="25" w:name="participants"/>
+      <w:r>
+        <w:t xml:space="preserve">Participants</w:t>
+      </w:r>
       <w:bookmarkEnd w:id="25"/>
     </w:p>
     <w:p>
@@ -315,168 +348,36 @@
         <w:rPr>
           <w:b/>
         </w:rPr>
-        <w:t xml:space="preserve">Audiences:</w:t>
-      </w:r>
-      <w:r>
-        <w:t xml:space="preserve"> </w:t>
+        <w:t xml:space="preserve">Matthew Suplee</w:t>
+      </w:r>
+      <w:r>
+        <w:t xml:space="preserve"> </w:t>
+      </w:r>
+      <w:r>
+        <w:t xml:space="preserve">(Submitter  &amp; Moderator)</w:t>
+      </w:r>
+      <w:r>
+        <w:br/>
+      </w:r>
+      <w:r>
+        <w:t xml:space="preserve">Exhibit Developer</w:t>
+      </w:r>
+      <w:r>
+        <w:br/>
+      </w:r>
+      <w:r>
+        <w:t xml:space="preserve">World of Speed</w:t>
+      </w:r>
+      <w:r>
+        <w:br/>
+      </w:r>
+      <w:r>
+        <w:t xml:space="preserve">WILSONVILLE</w:t>
+      </w:r>
+      <w:r>
+        <w:br/>
       </w:r>
       <w:hyperlink r:id="rId26">
-        <w:r>
-          <w:rPr>
-            <w:rStyle w:val="Hyperlink"/>
-          </w:rPr>
-          <w:t xml:space="preserve">Curators/Scientists/Historians</w:t>
-        </w:r>
-      </w:hyperlink>
-      <w:r>
-        <w:t xml:space="preserve"> </w:t>
-      </w:r>
-      <w:hyperlink r:id="rId27">
-        <w:r>
-          <w:rPr>
-            <w:rStyle w:val="Hyperlink"/>
-          </w:rPr>
-          <w:t xml:space="preserve">Events Planning</w:t>
-        </w:r>
-      </w:hyperlink>
-      <w:r>
-        <w:t xml:space="preserve"> </w:t>
-      </w:r>
-      <w:hyperlink r:id="rId28">
-        <w:r>
-          <w:rPr>
-            <w:rStyle w:val="Hyperlink"/>
-          </w:rPr>
-          <w:t xml:space="preserve">Marketing &amp; Communications (Including Social Media)</w:t>
-        </w:r>
-      </w:hyperlink>
-      <w:r>
-        <w:t xml:space="preserve"> </w:t>
-      </w:r>
-    </w:p>
-    <w:p>
-      <w:pPr>
-        <w:pStyle w:val="BodyText"/>
-      </w:pPr>
-      <w:r>
-        <w:rPr>
-          <w:b/>
-        </w:rPr>
-        <w:t xml:space="preserve">Professional Level:</w:t>
-      </w:r>
-      <w:r>
-        <w:t xml:space="preserve"> </w:t>
-      </w:r>
-      <w:hyperlink r:id="rId29">
-        <w:r>
-          <w:rPr>
-            <w:rStyle w:val="Hyperlink"/>
-          </w:rPr>
-          <w:t xml:space="preserve">Emerging Professional</w:t>
-        </w:r>
-      </w:hyperlink>
-      <w:r>
-        <w:t xml:space="preserve"> </w:t>
-      </w:r>
-      <w:hyperlink r:id="rId30">
-        <w:r>
-          <w:rPr>
-            <w:rStyle w:val="Hyperlink"/>
-          </w:rPr>
-          <w:t xml:space="preserve">General Audience</w:t>
-        </w:r>
-      </w:hyperlink>
-      <w:r>
-        <w:t xml:space="preserve"> </w:t>
-      </w:r>
-      <w:hyperlink r:id="rId31">
-        <w:r>
-          <w:rPr>
-            <w:rStyle w:val="Hyperlink"/>
-          </w:rPr>
-          <w:t xml:space="preserve">Mid-Career</w:t>
-        </w:r>
-      </w:hyperlink>
-      <w:r>
-        <w:t xml:space="preserve"> </w:t>
-      </w:r>
-      <w:hyperlink r:id="rId32">
-        <w:r>
-          <w:rPr>
-            <w:rStyle w:val="Hyperlink"/>
-          </w:rPr>
-          <w:t xml:space="preserve">Senior Level</w:t>
-        </w:r>
-      </w:hyperlink>
-      <w:r>
-        <w:t xml:space="preserve"> </w:t>
-      </w:r>
-    </w:p>
-    <w:p>
-      <w:pPr>
-        <w:pStyle w:val="BodyText"/>
-      </w:pPr>
-      <w:r>
-        <w:rPr>
-          <w:b/>
-        </w:rPr>
-        <w:t xml:space="preserve">Scalability:</w:t>
-      </w:r>
-      <w:r>
-        <w:t xml:space="preserve"> </w:t>
-      </w:r>
-      <w:r>
-        <w:t xml:space="preserve">My target audience are other museums that serve a very specific demographic in their region. However, I believe that the lessons learned at our session will still be applicable and beneficial to museums with a broader scope.</w:t>
-      </w:r>
-    </w:p>
-    <w:p>
-      <w:pPr>
-        <w:pStyle w:val="Heading3"/>
-      </w:pPr>
-      <w:bookmarkStart w:id="33" w:name="participants"/>
-      <w:r>
-        <w:t xml:space="preserve">Participants</w:t>
-      </w:r>
-      <w:bookmarkEnd w:id="33"/>
-    </w:p>
-    <w:p>
-      <w:pPr>
-        <w:pStyle w:val="FirstParagraph"/>
-      </w:pPr>
-      <w:r>
-        <w:rPr>
-          <w:b/>
-        </w:rPr>
-        <w:t xml:space="preserve">Matthew Suplee</w:t>
-      </w:r>
-      <w:r>
-        <w:t xml:space="preserve"> </w:t>
-      </w:r>
-      <w:r>
-        <w:t xml:space="preserve">(Submitter  &amp; Moderator)</w:t>
-      </w:r>
-      <w:r>
-        <w:br/>
-      </w:r>
-      <w:r>
-        <w:t xml:space="preserve">Exhibit Developer</w:t>
-      </w:r>
-      <w:r>
-        <w:br/>
-      </w:r>
-      <w:r>
-        <w:t xml:space="preserve">World of Speed</w:t>
-      </w:r>
-      <w:r>
-        <w:br/>
-      </w:r>
-      <w:r>
-        <w:t xml:space="preserve">WILSONVILLE</w:t>
-      </w:r>
-      <w:r>
-        <w:br/>
-      </w:r>
-      <w:hyperlink r:id="rId34">
         <w:r>
           <w:rPr>
             <w:rStyle w:val="Hyperlink"/>
@@ -487,7 +388,7 @@
       <w:r>
         <w:br/>
       </w:r>
-      <w:hyperlink r:id="rId35">
+      <w:hyperlink r:id="rId27">
         <w:r>
           <w:rPr>
             <w:rStyle w:val="Hyperlink"/>
@@ -538,11 +439,11 @@
       <w:pPr>
         <w:pStyle w:val="Heading3"/>
       </w:pPr>
-      <w:bookmarkStart w:id="36" w:name="participant-justifications"/>
+      <w:bookmarkStart w:id="28" w:name="participant-justifications"/>
       <w:r>
         <w:t xml:space="preserve">Participant Justifications</w:t>
       </w:r>
-      <w:bookmarkEnd w:id="36"/>
+      <w:bookmarkEnd w:id="28"/>
     </w:p>
     <w:p>
       <w:pPr>
@@ -599,31 +500,31 @@
       <w:pPr>
         <w:pStyle w:val="Heading1"/>
       </w:pPr>
-      <w:bookmarkStart w:id="37" w:name="half-day-workshop-900-a.m.-100-p.m."/>
+      <w:bookmarkStart w:id="29" w:name="half-day-workshop-900-a.m.-100-p.m."/>
       <w:r>
         <w:t xml:space="preserve">Half-day workshop (9:00 a.m. – 1:00 p.m.)</w:t>
       </w:r>
-      <w:bookmarkEnd w:id="37"/>
+      <w:bookmarkEnd w:id="29"/>
     </w:p>
     <w:p>
       <w:pPr>
         <w:pStyle w:val="Heading2"/>
       </w:pPr>
-      <w:bookmarkStart w:id="38" w:name="Xa9d30761f00290446d17d3175b81d8a74c7cc23"/>
+      <w:bookmarkStart w:id="30" w:name="Xa9d30761f00290446d17d3175b81d8a74c7cc23"/>
       <w:r>
         <w:t xml:space="preserve">Maximizing Social Media for Professional Development</w:t>
       </w:r>
-      <w:bookmarkEnd w:id="38"/>
+      <w:bookmarkEnd w:id="30"/>
     </w:p>
     <w:p>
       <w:pPr>
         <w:pStyle w:val="Heading3"/>
       </w:pPr>
-      <w:bookmarkStart w:id="39" w:name="id-wma2020_wk2"/>
-      <w:r>
-        <w:t xml:space="preserve">ID: WMA2020_WK2</w:t>
-      </w:r>
-      <w:bookmarkEnd w:id="39"/>
+      <w:bookmarkStart w:id="31" w:name="wma2020_wk2"/>
+      <w:r>
+        <w:t xml:space="preserve">WMA2020_WK2</w:t>
+      </w:r>
+      <w:bookmarkEnd w:id="31"/>
     </w:p>
     <w:p>
       <w:pPr>
@@ -638,16 +539,8 @@
       <w:r>
         <w:t xml:space="preserve"> </w:t>
       </w:r>
-      <w:hyperlink r:id="rId40">
-        <w:r>
-          <w:rPr>
-            <w:rStyle w:val="Hyperlink"/>
-          </w:rPr>
-          <w:t xml:space="preserve">Jason Jones</w:t>
-        </w:r>
-      </w:hyperlink>
-      <w:r>
-        <w:t xml:space="preserve"> </w:t>
+      <w:r>
+        <w:t xml:space="preserve">Jason Jones </w:t>
       </w:r>
     </w:p>
     <w:p>
@@ -663,14 +556,9 @@
       <w:r>
         <w:t xml:space="preserve"> </w:t>
       </w:r>
-      <w:hyperlink r:id="rId41">
-        <w:r>
-          <w:rPr>
-            <w:rStyle w:val="Hyperlink"/>
-          </w:rPr>
-          <w:t xml:space="preserve">Technology</w:t>
-        </w:r>
-      </w:hyperlink>
+      <w:r>
+        <w:t xml:space="preserve">{ .Title }}</w:t>
+      </w:r>
     </w:p>
     <w:p>
       <w:pPr>
@@ -684,11 +572,11 @@
       <w:pPr>
         <w:pStyle w:val="Heading3"/>
       </w:pPr>
-      <w:bookmarkStart w:id="42" w:name="session-information-1"/>
+      <w:bookmarkStart w:id="32" w:name="session-information-1"/>
       <w:r>
         <w:t xml:space="preserve">Session Information</w:t>
       </w:r>
-      <w:bookmarkEnd w:id="42"/>
+      <w:bookmarkEnd w:id="32"/>
     </w:p>
     <w:p>
       <w:pPr>
@@ -813,11 +701,11 @@
       <w:pPr>
         <w:pStyle w:val="Heading3"/>
       </w:pPr>
-      <w:bookmarkStart w:id="43" w:name="audience-1"/>
+      <w:bookmarkStart w:id="33" w:name="audience-1"/>
       <w:r>
         <w:t xml:space="preserve">Audience</w:t>
       </w:r>
-      <w:bookmarkEnd w:id="43"/>
+      <w:bookmarkEnd w:id="33"/>
     </w:p>
     <w:p>
       <w:pPr>
@@ -832,27 +720,8 @@
       <w:r>
         <w:t xml:space="preserve"> </w:t>
       </w:r>
-      <w:hyperlink r:id="rId28">
-        <w:r>
-          <w:rPr>
-            <w:rStyle w:val="Hyperlink"/>
-          </w:rPr>
-          <w:t xml:space="preserve">Marketing &amp; Communications (Including Social Media)</w:t>
-        </w:r>
-      </w:hyperlink>
-      <w:r>
-        <w:t xml:space="preserve"> </w:t>
-      </w:r>
-      <w:hyperlink r:id="rId44">
-        <w:r>
-          <w:rPr>
-            <w:rStyle w:val="Hyperlink"/>
-          </w:rPr>
-          <w:t xml:space="preserve">Technology</w:t>
-        </w:r>
-      </w:hyperlink>
-      <w:r>
-        <w:t xml:space="preserve"> </w:t>
+      <w:r>
+        <w:t xml:space="preserve">Marketing &amp; Communications (Including Social Media) Technology </w:t>
       </w:r>
     </w:p>
     <w:p>
@@ -868,16 +737,8 @@
       <w:r>
         <w:t xml:space="preserve"> </w:t>
       </w:r>
-      <w:hyperlink r:id="rId30">
-        <w:r>
-          <w:rPr>
-            <w:rStyle w:val="Hyperlink"/>
-          </w:rPr>
-          <w:t xml:space="preserve">General Audience</w:t>
-        </w:r>
-      </w:hyperlink>
-      <w:r>
-        <w:t xml:space="preserve"> </w:t>
+      <w:r>
+        <w:t xml:space="preserve">General Audience </w:t>
       </w:r>
     </w:p>
     <w:p>
@@ -901,11 +762,11 @@
       <w:pPr>
         <w:pStyle w:val="Heading3"/>
       </w:pPr>
-      <w:bookmarkStart w:id="45" w:name="participants-1"/>
+      <w:bookmarkStart w:id="34" w:name="participants-1"/>
       <w:r>
         <w:t xml:space="preserve">Participants</w:t>
       </w:r>
-      <w:bookmarkEnd w:id="45"/>
+      <w:bookmarkEnd w:id="34"/>
     </w:p>
     <w:p>
       <w:pPr>
@@ -944,7 +805,7 @@
       <w:r>
         <w:br/>
       </w:r>
-      <w:hyperlink r:id="rId46">
+      <w:hyperlink r:id="rId35">
         <w:r>
           <w:rPr>
             <w:rStyle w:val="Hyperlink"/>
@@ -955,7 +816,7 @@
       <w:r>
         <w:br/>
       </w:r>
-      <w:hyperlink r:id="rId47">
+      <w:hyperlink r:id="rId36">
         <w:r>
           <w:rPr>
             <w:rStyle w:val="Hyperlink"/>
@@ -1023,21 +884,21 @@
       <w:pPr>
         <w:pStyle w:val="Heading2"/>
       </w:pPr>
-      <w:bookmarkStart w:id="48" w:name="Xfed675ebb89b686529cff462a9d9e80fc7fd4eb"/>
+      <w:bookmarkStart w:id="37" w:name="Xfed675ebb89b686529cff462a9d9e80fc7fd4eb"/>
       <w:r>
         <w:t xml:space="preserve">Visual Tools that Share Why Your Museum Matters</w:t>
       </w:r>
-      <w:bookmarkEnd w:id="48"/>
+      <w:bookmarkEnd w:id="37"/>
     </w:p>
     <w:p>
       <w:pPr>
         <w:pStyle w:val="Heading3"/>
       </w:pPr>
-      <w:bookmarkStart w:id="49" w:name="id-wma2020_wk4"/>
-      <w:r>
-        <w:t xml:space="preserve">ID: WMA2020_WK4</w:t>
-      </w:r>
-      <w:bookmarkEnd w:id="49"/>
+      <w:bookmarkStart w:id="38" w:name="wma2020_wk4"/>
+      <w:r>
+        <w:t xml:space="preserve">WMA2020_WK4</w:t>
+      </w:r>
+      <w:bookmarkEnd w:id="38"/>
     </w:p>
     <w:p>
       <w:pPr>
@@ -1052,16 +913,8 @@
       <w:r>
         <w:t xml:space="preserve"> </w:t>
       </w:r>
-      <w:hyperlink r:id="rId40">
-        <w:r>
-          <w:rPr>
-            <w:rStyle w:val="Hyperlink"/>
-          </w:rPr>
-          <w:t xml:space="preserve">Jason Jones</w:t>
-        </w:r>
-      </w:hyperlink>
-      <w:r>
-        <w:t xml:space="preserve"> </w:t>
+      <w:r>
+        <w:t xml:space="preserve">Jason Jones </w:t>
       </w:r>
     </w:p>
     <w:p>
@@ -1077,14 +930,9 @@
       <w:r>
         <w:t xml:space="preserve"> </w:t>
       </w:r>
-      <w:hyperlink r:id="rId50">
-        <w:r>
-          <w:rPr>
-            <w:rStyle w:val="Hyperlink"/>
-          </w:rPr>
-          <w:t xml:space="preserve">Business</w:t>
-        </w:r>
-      </w:hyperlink>
+      <w:r>
+        <w:t xml:space="preserve">{ .Title }}</w:t>
+      </w:r>
     </w:p>
     <w:p>
       <w:pPr>
@@ -1098,11 +946,11 @@
       <w:pPr>
         <w:pStyle w:val="Heading3"/>
       </w:pPr>
-      <w:bookmarkStart w:id="51" w:name="session-information-2"/>
+      <w:bookmarkStart w:id="39" w:name="session-information-2"/>
       <w:r>
         <w:t xml:space="preserve">Session Information</w:t>
       </w:r>
-      <w:bookmarkEnd w:id="51"/>
+      <w:bookmarkEnd w:id="39"/>
     </w:p>
     <w:p>
       <w:pPr>
@@ -1135,7 +983,7 @@
         <w:t xml:space="preserve"> </w:t>
       </w:r>
       <w:r>
-        <w:t xml:space="preserve">I would like to keep the fee minimal while covering the cost of materials such as sticky notes, chart packs, markers, and print outs for people to use at the workshop and take back to their institutions. I suggest $10/person.</w:t>
+        <w:t xml:space="preserve">I would like to keep the fee minimal while covering the cost of materials such as sticky notes, chart packs, markers, and print outs for people to use at the workshop and take back to their institutions. I suggest 10/person.</w:t>
       </w:r>
     </w:p>
     <w:p>
@@ -1288,11 +1136,11 @@
       <w:pPr>
         <w:pStyle w:val="Heading3"/>
       </w:pPr>
-      <w:bookmarkStart w:id="52" w:name="audience-2"/>
+      <w:bookmarkStart w:id="40" w:name="audience-2"/>
       <w:r>
         <w:t xml:space="preserve">Audience</w:t>
       </w:r>
-      <w:bookmarkEnd w:id="52"/>
+      <w:bookmarkEnd w:id="40"/>
     </w:p>
     <w:p>
       <w:pPr>
@@ -1307,38 +1155,8 @@
       <w:r>
         <w:t xml:space="preserve"> </w:t>
       </w:r>
-      <w:hyperlink r:id="rId26">
-        <w:r>
-          <w:rPr>
-            <w:rStyle w:val="Hyperlink"/>
-          </w:rPr>
-          <w:t xml:space="preserve">Curators/Scientists/Historians</w:t>
-        </w:r>
-      </w:hyperlink>
-      <w:r>
-        <w:t xml:space="preserve"> </w:t>
-      </w:r>
-      <w:hyperlink r:id="rId53">
-        <w:r>
-          <w:rPr>
-            <w:rStyle w:val="Hyperlink"/>
-          </w:rPr>
-          <w:t xml:space="preserve">Development and Membership Officers</w:t>
-        </w:r>
-      </w:hyperlink>
-      <w:r>
-        <w:t xml:space="preserve"> </w:t>
-      </w:r>
-      <w:hyperlink r:id="rId28">
-        <w:r>
-          <w:rPr>
-            <w:rStyle w:val="Hyperlink"/>
-          </w:rPr>
-          <w:t xml:space="preserve">Marketing &amp; Communications (Including Social Media)</w:t>
-        </w:r>
-      </w:hyperlink>
-      <w:r>
-        <w:t xml:space="preserve"> </w:t>
+      <w:r>
+        <w:t xml:space="preserve">Curators/Scientists/Historians Development and Membership Officers Marketing &amp; Communications (Including Social Media) </w:t>
       </w:r>
     </w:p>
     <w:p>
@@ -1354,27 +1172,8 @@
       <w:r>
         <w:t xml:space="preserve"> </w:t>
       </w:r>
-      <w:hyperlink r:id="rId31">
-        <w:r>
-          <w:rPr>
-            <w:rStyle w:val="Hyperlink"/>
-          </w:rPr>
-          <w:t xml:space="preserve">Mid-Career</w:t>
-        </w:r>
-      </w:hyperlink>
-      <w:r>
-        <w:t xml:space="preserve"> </w:t>
-      </w:r>
-      <w:hyperlink r:id="rId32">
-        <w:r>
-          <w:rPr>
-            <w:rStyle w:val="Hyperlink"/>
-          </w:rPr>
-          <w:t xml:space="preserve">Senior Level</w:t>
-        </w:r>
-      </w:hyperlink>
-      <w:r>
-        <w:t xml:space="preserve"> </w:t>
+      <w:r>
+        <w:t xml:space="preserve">Mid-Career Senior Level </w:t>
       </w:r>
     </w:p>
     <w:p>
@@ -1398,11 +1197,11 @@
       <w:pPr>
         <w:pStyle w:val="Heading3"/>
       </w:pPr>
-      <w:bookmarkStart w:id="54" w:name="participants-2"/>
+      <w:bookmarkStart w:id="41" w:name="participants-2"/>
       <w:r>
         <w:t xml:space="preserve">Participants</w:t>
       </w:r>
-      <w:bookmarkEnd w:id="54"/>
+      <w:bookmarkEnd w:id="41"/>
     </w:p>
     <w:p>
       <w:pPr>
@@ -1441,7 +1240,7 @@
       <w:r>
         <w:br/>
       </w:r>
-      <w:hyperlink r:id="rId55">
+      <w:hyperlink r:id="rId42">
         <w:r>
           <w:rPr>
             <w:rStyle w:val="Hyperlink"/>
@@ -1452,7 +1251,7 @@
       <w:r>
         <w:br/>
       </w:r>
-      <w:hyperlink r:id="rId56">
+      <w:hyperlink r:id="rId43">
         <w:r>
           <w:rPr>
             <w:rStyle w:val="Hyperlink"/>
@@ -1503,11 +1302,11 @@
       <w:pPr>
         <w:pStyle w:val="Heading3"/>
       </w:pPr>
-      <w:bookmarkStart w:id="57" w:name="participant-justifications-1"/>
+      <w:bookmarkStart w:id="44" w:name="participant-justifications-1"/>
       <w:r>
         <w:t xml:space="preserve">Participant Justifications</w:t>
       </w:r>
-      <w:bookmarkEnd w:id="57"/>
+      <w:bookmarkEnd w:id="44"/>
     </w:p>
     <w:p>
       <w:pPr>
@@ -1547,31 +1346,31 @@
       <w:pPr>
         <w:pStyle w:val="Heading1"/>
       </w:pPr>
-      <w:bookmarkStart w:id="58" w:name="full-day-workshop-900-a.m.-400-p.m."/>
+      <w:bookmarkStart w:id="45" w:name="full-day-workshop-900-a.m.-400-p.m."/>
       <w:r>
         <w:t xml:space="preserve">Full-day workshop (9:00 a.m. – 4:00 p.m.)</w:t>
       </w:r>
-      <w:bookmarkEnd w:id="58"/>
+      <w:bookmarkEnd w:id="45"/>
     </w:p>
     <w:p>
       <w:pPr>
         <w:pStyle w:val="Heading2"/>
       </w:pPr>
-      <w:bookmarkStart w:id="59" w:name="test"/>
+      <w:bookmarkStart w:id="46" w:name="test"/>
       <w:r>
         <w:t xml:space="preserve">test</w:t>
       </w:r>
-      <w:bookmarkEnd w:id="59"/>
+      <w:bookmarkEnd w:id="46"/>
     </w:p>
     <w:p>
       <w:pPr>
         <w:pStyle w:val="Heading3"/>
       </w:pPr>
-      <w:bookmarkStart w:id="60" w:name="id-wma2021_001"/>
-      <w:r>
-        <w:t xml:space="preserve">ID: WMA2021_001</w:t>
-      </w:r>
-      <w:bookmarkEnd w:id="60"/>
+      <w:bookmarkStart w:id="47" w:name="wma2021_001"/>
+      <w:r>
+        <w:t xml:space="preserve">WMA2021_001</w:t>
+      </w:r>
+      <w:bookmarkEnd w:id="47"/>
     </w:p>
     <w:p>
       <w:pPr>
@@ -1586,16 +1385,8 @@
       <w:r>
         <w:t xml:space="preserve"> </w:t>
       </w:r>
-      <w:hyperlink r:id="rId61">
-        <w:r>
-          <w:rPr>
-            <w:rStyle w:val="Hyperlink"/>
-          </w:rPr>
-          <w:t xml:space="preserve">Kathleen Daly</w:t>
-        </w:r>
-      </w:hyperlink>
-      <w:r>
-        <w:t xml:space="preserve"> </w:t>
+      <w:r>
+        <w:t xml:space="preserve">Kathleen Daly </w:t>
       </w:r>
     </w:p>
     <w:p>
@@ -1611,14 +1402,9 @@
       <w:r>
         <w:t xml:space="preserve"> </w:t>
       </w:r>
-      <w:hyperlink r:id="rId62">
-        <w:r>
-          <w:rPr>
-            <w:rStyle w:val="Hyperlink"/>
-          </w:rPr>
-          <w:t xml:space="preserve">Indigenous</w:t>
-        </w:r>
-      </w:hyperlink>
+      <w:r>
+        <w:t xml:space="preserve">{ .Title }}</w:t>
+      </w:r>
     </w:p>
     <w:p>
       <w:pPr>
@@ -1635,11 +1421,11 @@
       <w:pPr>
         <w:pStyle w:val="Heading2"/>
       </w:pPr>
-      <w:bookmarkStart w:id="63" w:name="a-big-headline"/>
+      <w:bookmarkStart w:id="48" w:name="a-big-headline"/>
       <w:r>
         <w:t xml:space="preserve">A big headline</w:t>
       </w:r>
-      <w:bookmarkEnd w:id="63"/>
+      <w:bookmarkEnd w:id="48"/>
     </w:p>
     <w:p>
       <w:pPr>
@@ -1686,11 +1472,11 @@
       <w:pPr>
         <w:pStyle w:val="Heading3"/>
       </w:pPr>
-      <w:bookmarkStart w:id="64" w:name="session-information-3"/>
+      <w:bookmarkStart w:id="49" w:name="session-information-3"/>
       <w:r>
         <w:t xml:space="preserve">Session Information</w:t>
       </w:r>
-      <w:bookmarkEnd w:id="64"/>
+      <w:bookmarkEnd w:id="49"/>
     </w:p>
     <w:p>
       <w:pPr>
@@ -1798,11 +1584,11 @@
       <w:pPr>
         <w:pStyle w:val="Heading3"/>
       </w:pPr>
-      <w:bookmarkStart w:id="65" w:name="audience-3"/>
+      <w:bookmarkStart w:id="50" w:name="audience-3"/>
       <w:r>
         <w:t xml:space="preserve">Audience</w:t>
       </w:r>
-      <w:bookmarkEnd w:id="65"/>
+      <w:bookmarkEnd w:id="50"/>
     </w:p>
     <w:p>
       <w:pPr>
@@ -1817,38 +1603,8 @@
       <w:r>
         <w:t xml:space="preserve"> </w:t>
       </w:r>
-      <w:hyperlink r:id="rId66">
-        <w:r>
-          <w:rPr>
-            <w:rStyle w:val="Hyperlink"/>
-          </w:rPr>
-          <w:t xml:space="preserve">Facilities Management Personnel</w:t>
-        </w:r>
-      </w:hyperlink>
-      <w:r>
-        <w:t xml:space="preserve"> </w:t>
-      </w:r>
-      <w:hyperlink r:id="rId28">
-        <w:r>
-          <w:rPr>
-            <w:rStyle w:val="Hyperlink"/>
-          </w:rPr>
-          <w:t xml:space="preserve">Marketing &amp; Communications (Including Social Media)</w:t>
-        </w:r>
-      </w:hyperlink>
-      <w:r>
-        <w:t xml:space="preserve"> </w:t>
-      </w:r>
-      <w:hyperlink r:id="rId44">
-        <w:r>
-          <w:rPr>
-            <w:rStyle w:val="Hyperlink"/>
-          </w:rPr>
-          <w:t xml:space="preserve">Technology</w:t>
-        </w:r>
-      </w:hyperlink>
-      <w:r>
-        <w:t xml:space="preserve"> </w:t>
+      <w:r>
+        <w:t xml:space="preserve">Facilities Management Personnel Marketing &amp; Communications (Including Social Media) Technology </w:t>
       </w:r>
     </w:p>
     <w:p>
@@ -1864,27 +1620,8 @@
       <w:r>
         <w:t xml:space="preserve"> </w:t>
       </w:r>
-      <w:hyperlink r:id="rId67">
-        <w:r>
-          <w:rPr>
-            <w:rStyle w:val="Hyperlink"/>
-          </w:rPr>
-          <w:t xml:space="preserve">All professional levels</w:t>
-        </w:r>
-      </w:hyperlink>
-      <w:r>
-        <w:t xml:space="preserve"> </w:t>
-      </w:r>
-      <w:hyperlink r:id="rId30">
-        <w:r>
-          <w:rPr>
-            <w:rStyle w:val="Hyperlink"/>
-          </w:rPr>
-          <w:t xml:space="preserve">General Audience</w:t>
-        </w:r>
-      </w:hyperlink>
-      <w:r>
-        <w:t xml:space="preserve"> </w:t>
+      <w:r>
+        <w:t xml:space="preserve">All professional levels General Audience </w:t>
       </w:r>
     </w:p>
     <w:p>
@@ -1937,11 +1674,11 @@
       <w:pPr>
         <w:pStyle w:val="Heading3"/>
       </w:pPr>
-      <w:bookmarkStart w:id="68" w:name="participants-3"/>
+      <w:bookmarkStart w:id="51" w:name="participants-3"/>
       <w:r>
         <w:t xml:space="preserve">Participants</w:t>
       </w:r>
-      <w:bookmarkEnd w:id="68"/>
+      <w:bookmarkEnd w:id="51"/>
     </w:p>
     <w:p>
       <w:pPr>
@@ -1980,7 +1717,7 @@
       <w:r>
         <w:br/>
       </w:r>
-      <w:hyperlink r:id="rId69">
+      <w:hyperlink r:id="rId52">
         <w:r>
           <w:rPr>
             <w:rStyle w:val="Hyperlink"/>
@@ -1991,7 +1728,7 @@
       <w:r>
         <w:br/>
       </w:r>
-      <w:hyperlink r:id="rId70">
+      <w:hyperlink r:id="rId53">
         <w:r>
           <w:rPr>
             <w:rStyle w:val="Hyperlink"/>
@@ -2075,7 +1812,7 @@
       <w:r>
         <w:br/>
       </w:r>
-      <w:hyperlink r:id="rId71">
+      <w:hyperlink r:id="rId54">
         <w:r>
           <w:rPr>
             <w:rStyle w:val="Hyperlink"/>
@@ -2135,11 +1872,11 @@
       <w:pPr>
         <w:pStyle w:val="Heading3"/>
       </w:pPr>
-      <w:bookmarkStart w:id="72" w:name="participant-justifications-2"/>
+      <w:bookmarkStart w:id="55" w:name="participant-justifications-2"/>
       <w:r>
         <w:t xml:space="preserve">Participant Justifications</w:t>
       </w:r>
-      <w:bookmarkEnd w:id="72"/>
+      <w:bookmarkEnd w:id="55"/>
     </w:p>
     <w:p>
       <w:pPr>

</xml_diff>